<commit_message>
save work on pcbs
</commit_message>
<xml_diff>
--- a/hw/eagle/board_notes.docx
+++ b/hw/eagle/board_notes.docx
@@ -1062,6 +1062,72 @@
         <w:pStyle w:val="Normal"/>
         <w:bidi w:val="0"/>
         <w:jc w:val="left"/>
+        <w:rPr/>
+      </w:pPr>
+      <w:r>
+        <w:rPr>
+          <w:b w:val="false"/>
+          <w:bCs w:val="false"/>
+        </w:rPr>
+        <w:t>The discharge resistors are on the bmschgr board. The resistors are mounted up-right, on the underside of the board (for air circulation). The layout uses a  three pin resistor footprint which allows the resistor to be connected for either external fet discharge control, or internal fet control. When the internal fet switches the discharge resistor the resistor is inserted to connect C(n) to S(n). For external fet control the resistor is inserted to connect C(n) to FET(n+1) drain.</w:t>
+      </w:r>
+    </w:p>
+    <w:p>
+      <w:pPr>
+        <w:pStyle w:val="Normal"/>
+        <w:bidi w:val="0"/>
+        <w:jc w:val="left"/>
+        <w:rPr>
+          <w:b w:val="false"/>
+          <w:b w:val="false"/>
+          <w:bCs w:val="false"/>
+        </w:rPr>
+      </w:pPr>
+      <w:r>
+        <w:rPr>
+          <w:b w:val="false"/>
+          <w:bCs w:val="false"/>
+        </w:rPr>
+      </w:r>
+    </w:p>
+    <w:p>
+      <w:pPr>
+        <w:pStyle w:val="Normal"/>
+        <w:bidi w:val="0"/>
+        <w:jc w:val="left"/>
+        <w:rPr/>
+      </w:pPr>
+      <w:r>
+        <w:rPr>
+          <w:b w:val="false"/>
+          <w:bCs w:val="false"/>
+        </w:rPr>
+        <w:t>For external fet discharge control the fet gate resistors are present as shown in the datasheet, but their presence appear to provide no benefit.</w:t>
+      </w:r>
+    </w:p>
+    <w:p>
+      <w:pPr>
+        <w:pStyle w:val="Normal"/>
+        <w:bidi w:val="0"/>
+        <w:jc w:val="left"/>
+        <w:rPr>
+          <w:b w:val="false"/>
+          <w:b w:val="false"/>
+          <w:bCs w:val="false"/>
+        </w:rPr>
+      </w:pPr>
+      <w:r>
+        <w:rPr>
+          <w:b w:val="false"/>
+          <w:bCs w:val="false"/>
+        </w:rPr>
+      </w:r>
+    </w:p>
+    <w:p>
+      <w:pPr>
+        <w:pStyle w:val="Normal"/>
+        <w:bidi w:val="0"/>
+        <w:jc w:val="left"/>
         <w:rPr>
           <w:b w:val="false"/>
           <w:b w:val="false"/>
@@ -2022,6 +2088,39 @@
           <w:bCs/>
         </w:rPr>
         <w:t>Power supply chain</w:t>
+      </w:r>
+    </w:p>
+    <w:p>
+      <w:pPr>
+        <w:pStyle w:val="Normal"/>
+        <w:bidi w:val="0"/>
+        <w:jc w:val="left"/>
+        <w:rPr>
+          <w:b w:val="false"/>
+          <w:b w:val="false"/>
+          <w:bCs w:val="false"/>
+        </w:rPr>
+      </w:pPr>
+      <w:r>
+        <w:rPr>
+          <w:b w:val="false"/>
+          <w:bCs w:val="false"/>
+        </w:rPr>
+      </w:r>
+    </w:p>
+    <w:p>
+      <w:pPr>
+        <w:pStyle w:val="Normal"/>
+        <w:bidi w:val="0"/>
+        <w:jc w:val="left"/>
+        <w:rPr/>
+      </w:pPr>
+      <w:r>
+        <w:rPr>
+          <w:b w:val="false"/>
+          <w:bCs w:val="false"/>
+        </w:rPr>
+        <w:t>On the bmschgr board, protection for polarity reversal of the system 12v power is provided by a P-FET, U$1. A 1 ohm (or less) resistor is in series for testing input current.</w:t>
       </w:r>
     </w:p>
     <w:p>
@@ -2674,21 +2773,7 @@
           <w:b w:val="false"/>
           <w:bCs w:val="false"/>
         </w:rPr>
-        <w:t xml:space="preserve">The VBAT pin is powered via diode from VCC. When VCC is not present, i.e. the processor is not powered, there is provision for a low quiescent linear regulator </w:t>
-      </w:r>
-      <w:r>
-        <w:rPr>
-          <w:b w:val="false"/>
-          <w:bCs w:val="false"/>
-        </w:rPr>
-        <w:t xml:space="preserve">(AP7380) </w:t>
-      </w:r>
-      <w:r>
-        <w:rPr>
-          <w:b w:val="false"/>
-          <w:bCs w:val="false"/>
-        </w:rPr>
-        <w:t xml:space="preserve">that will power VBAT from the first battery cell. </w:t>
+        <w:t xml:space="preserve">The VBAT pin is powered via diode from VCC. When VCC is not present, i.e. the processor is not powered, there is provision for a low quiescent linear regulator (AP7380) that will power VBAT from the first battery cell. </w:t>
       </w:r>
     </w:p>
     <w:p>
@@ -2944,15 +3029,7 @@
       </w:pPr>
       <w:r>
         <w:rPr/>
-        <w:t xml:space="preserve">The master reset line is pulled to (system) ground to activate the master reset. Each battery module has a H11L1 opto-isolator with a 3.3K resistor to the 12v CAN cable power. The output of the opto-isolator battery pulls </w:t>
-      </w:r>
-      <w:r>
-        <w:rPr/>
-        <w:t xml:space="preserve">down </w:t>
-      </w:r>
-      <w:r>
-        <w:rPr/>
-        <w:t>the NRST (not-reset) line on the processor from 5v to battery module ground, thus causing a hard-reset.</w:t>
+        <w:t>The master reset line is pulled to (system) ground to activate the master reset. Each battery module has a H11L1 opto-isolator with a 3.3K resistor to the 12v CAN cable power. The output of the opto-isolator battery pulls down the NRST (not-reset) line on the processor from 5v to battery module ground, thus causing a hard-reset.</w:t>
       </w:r>
     </w:p>
     <w:p>
@@ -3116,41 +3193,37 @@
         <w:pStyle w:val="Normal"/>
         <w:bidi w:val="0"/>
         <w:jc w:val="left"/>
-        <w:rPr>
-          <w:b/>
-          <w:b/>
-          <w:bCs/>
-        </w:rPr>
-      </w:pPr>
-      <w:r>
-        <w:rPr>
-          <w:b/>
-          <w:bCs/>
-        </w:rPr>
-        <w:t>GPIO auxiliary pins</w:t>
-      </w:r>
-    </w:p>
-    <w:p>
-      <w:pPr>
-        <w:pStyle w:val="Normal"/>
-        <w:bidi w:val="0"/>
-        <w:jc w:val="left"/>
-        <w:rPr/>
-      </w:pPr>
-      <w:r>
-        <w:rPr/>
-      </w:r>
-    </w:p>
-    <w:p>
-      <w:pPr>
-        <w:pStyle w:val="Normal"/>
-        <w:bidi w:val="0"/>
-        <w:jc w:val="left"/>
-        <w:rPr/>
-      </w:pPr>
-      <w:r>
-        <w:rPr/>
-        <w:t>The auxiliary pins can be used for 16b ADC measurements.</w:t>
+        <w:rPr/>
+      </w:pPr>
+      <w:r>
+        <w:rPr>
+          <w:b/>
+          <w:bCs/>
+        </w:rPr>
+        <w:t>LTC6813 GPIO auxiliary pins</w:t>
+      </w:r>
+    </w:p>
+    <w:p>
+      <w:pPr>
+        <w:pStyle w:val="Normal"/>
+        <w:bidi w:val="0"/>
+        <w:jc w:val="left"/>
+        <w:rPr/>
+      </w:pPr>
+      <w:r>
+        <w:rPr/>
+      </w:r>
+    </w:p>
+    <w:p>
+      <w:pPr>
+        <w:pStyle w:val="Normal"/>
+        <w:bidi w:val="0"/>
+        <w:jc w:val="left"/>
+        <w:rPr/>
+      </w:pPr>
+      <w:r>
+        <w:rPr/>
+        <w:t>The nine auxiliary pins can be used for 16b ADC measurements. Five of the nine have designated uses, and the other four have thru-hole solder pads for possible uses.</w:t>
       </w:r>
     </w:p>
     <w:p>
@@ -3563,49 +3636,7 @@
           <w:b w:val="false"/>
           <w:bCs w:val="false"/>
         </w:rPr>
-        <w:t xml:space="preserve">The above schematic depicts a number of ways the parts for the dump can be implemented. </w:t>
-      </w:r>
-      <w:r>
-        <w:rPr>
-          <w:b w:val="false"/>
-          <w:bCs w:val="false"/>
-        </w:rPr>
-        <w:t xml:space="preserve">(The undulating ground line is a reminder the ground-loop path from the battery minus via the battery cable ribbon, bmschgr board, 1x30 header, bmsbms board to the header.) </w:t>
-      </w:r>
-      <w:r>
-        <w:rPr>
-          <w:b w:val="false"/>
-          <w:bCs w:val="false"/>
-        </w:rPr>
-        <w:t xml:space="preserve">Various parts </w:t>
-      </w:r>
-      <w:r>
-        <w:rPr>
-          <w:b w:val="false"/>
-          <w:bCs w:val="false"/>
-        </w:rPr>
-        <w:t xml:space="preserve">pn the bmsbms board </w:t>
-      </w:r>
-      <w:r>
-        <w:rPr>
-          <w:b w:val="false"/>
-          <w:bCs w:val="false"/>
-        </w:rPr>
-        <w:t xml:space="preserve">are fitted or omitted to construct the different circuits. These parts are located in a space on the </w:t>
-      </w:r>
-      <w:r>
-        <w:rPr>
-          <w:b w:val="false"/>
-          <w:bCs w:val="false"/>
-        </w:rPr>
-        <w:t xml:space="preserve">topside of the </w:t>
-      </w:r>
-      <w:r>
-        <w:rPr>
-          <w:b w:val="false"/>
-          <w:bCs w:val="false"/>
-        </w:rPr>
-        <w:t>bmsbms board that was available, so there was no need to make a hard decision for the specific circuit to be used.</w:t>
+        <w:t>The above schematic depicts a number of ways the parts for the dump can be implemented. (The undulating ground line is a reminder the ground-loop path from the battery minus via the battery cable ribbon, bmschgr board, 1x30 header, bmsbms board to the header.) Various parts pn the bmsbms board are fitted or omitted to construct the different circuits. These parts are located in a space on the topside of the bmsbms board that was available, so there was no need to make a hard decision for the specific circuit to be used.</w:t>
       </w:r>
     </w:p>
     <w:p>
@@ -4566,16 +4597,424 @@
         <w:bidi w:val="0"/>
         <w:jc w:val="left"/>
         <w:rPr>
-          <w:b w:val="false"/>
-          <w:b w:val="false"/>
-          <w:bCs w:val="false"/>
-        </w:rPr>
-      </w:pPr>
-      <w:r>
-        <w:rPr>
-          <w:b w:val="false"/>
-          <w:bCs w:val="false"/>
-        </w:rPr>
+          <w:b/>
+          <w:b/>
+          <w:bCs/>
+        </w:rPr>
+      </w:pPr>
+      <w:r>
+        <w:rPr>
+          <w:b/>
+          <w:bCs/>
+        </w:rPr>
+        <w:t>JIC: Alternate MCP1416 w header</w:t>
+      </w:r>
+    </w:p>
+    <w:p>
+      <w:pPr>
+        <w:pStyle w:val="Normal"/>
+        <w:bidi w:val="0"/>
+        <w:jc w:val="left"/>
+        <w:rPr>
+          <w:b w:val="false"/>
+          <w:b w:val="false"/>
+          <w:bCs w:val="false"/>
+        </w:rPr>
+      </w:pPr>
+      <w:r>
+        <w:rPr>
+          <w:b w:val="false"/>
+          <w:bCs w:val="false"/>
+        </w:rPr>
+      </w:r>
+    </w:p>
+    <w:p>
+      <w:pPr>
+        <w:pStyle w:val="Normal"/>
+        <w:bidi w:val="0"/>
+        <w:jc w:val="left"/>
+        <w:rPr/>
+      </w:pPr>
+      <w:r>
+        <w:rPr>
+          <w:b w:val="false"/>
+          <w:bCs w:val="false"/>
+        </w:rPr>
+        <w:t xml:space="preserve">Just-in case: bmschgr, JP13, A 1x4 header with the same pin sequence as JP9 for the </w:t>
+      </w:r>
+      <w:r>
+        <w:rPr>
+          <w:b w:val="false"/>
+          <w:bCs w:val="false"/>
+        </w:rPr>
+        <w:t xml:space="preserve">gnd and +12 for the </w:t>
+      </w:r>
+      <w:r>
+        <w:rPr>
+          <w:b w:val="false"/>
+          <w:bCs w:val="false"/>
+        </w:rPr>
+        <w:t xml:space="preserve">12v fan. </w:t>
+      </w:r>
+      <w:r>
+        <w:rPr>
+          <w:b w:val="false"/>
+          <w:bCs w:val="false"/>
+        </w:rPr>
+        <w:t xml:space="preserve">A </w:t>
+      </w:r>
+      <w:r>
+        <w:rPr>
+          <w:b w:val="false"/>
+          <w:bCs w:val="false"/>
+        </w:rPr>
+        <w:t xml:space="preserve">H11L1 opto-isolator </w:t>
+      </w:r>
+      <w:r>
+        <w:rPr>
+          <w:b w:val="false"/>
+          <w:bCs w:val="false"/>
+        </w:rPr>
+        <w:t>provides the isolation and is driven by PC6 on the bms side. The H11L1 system side can be configured a number of ways by the components fitted.</w:t>
+      </w:r>
+    </w:p>
+    <w:p>
+      <w:pPr>
+        <w:pStyle w:val="Normal"/>
+        <w:bidi w:val="0"/>
+        <w:jc w:val="left"/>
+        <w:rPr/>
+      </w:pPr>
+      <w:r>
+        <w:rPr>
+          <w:b w:val="false"/>
+          <w:bCs w:val="false"/>
+        </w:rPr>
+        <w:t>- Direct output of the H11L1 (5v signal)</w:t>
+      </w:r>
+    </w:p>
+    <w:p>
+      <w:pPr>
+        <w:pStyle w:val="Normal"/>
+        <w:bidi w:val="0"/>
+        <w:jc w:val="left"/>
+        <w:rPr/>
+      </w:pPr>
+      <w:r>
+        <w:rPr>
+          <w:b w:val="false"/>
+          <w:bCs w:val="false"/>
+        </w:rPr>
+        <w:t>- Output of the H11L1 via fet Q4 with or without pullup resistor to 12v</w:t>
+      </w:r>
+    </w:p>
+    <w:p>
+      <w:pPr>
+        <w:pStyle w:val="Normal"/>
+        <w:bidi w:val="0"/>
+        <w:jc w:val="left"/>
+        <w:rPr/>
+      </w:pPr>
+      <w:r>
+        <w:rPr>
+          <w:b w:val="false"/>
+          <w:bCs w:val="false"/>
+        </w:rPr>
+        <w:t>- Output of a MCP1416 fet driver via a series resistor (generally to prevent ringing).</w:t>
+      </w:r>
+    </w:p>
+    <w:p>
+      <w:pPr>
+        <w:pStyle w:val="Normal"/>
+        <w:bidi w:val="0"/>
+        <w:jc w:val="left"/>
+        <w:rPr>
+          <w:b w:val="false"/>
+          <w:b w:val="false"/>
+          <w:bCs w:val="false"/>
+        </w:rPr>
+      </w:pPr>
+      <w:r>
+        <w:rPr/>
+      </w:r>
+    </w:p>
+    <w:p>
+      <w:pPr>
+        <w:pStyle w:val="Normal"/>
+        <w:bidi w:val="0"/>
+        <w:jc w:val="left"/>
+        <w:rPr/>
+      </w:pPr>
+      <w:r>
+        <w:rPr>
+          <w:b w:val="false"/>
+          <w:bCs w:val="false"/>
+        </w:rPr>
+        <w:t xml:space="preserve">PC6, TIM8CH1 </w:t>
+      </w:r>
+      <w:r>
+        <w:rPr>
+          <w:b w:val="false"/>
+          <w:bCs w:val="false"/>
+        </w:rPr>
+        <w:t>can be used for pwm if needed.</w:t>
+      </w:r>
+    </w:p>
+    <w:p>
+      <w:pPr>
+        <w:pStyle w:val="Normal"/>
+        <w:bidi w:val="0"/>
+        <w:jc w:val="left"/>
+        <w:rPr>
+          <w:b w:val="false"/>
+          <w:b w:val="false"/>
+          <w:bCs w:val="false"/>
+        </w:rPr>
+      </w:pPr>
+      <w:r>
+        <w:rPr>
+          <w:b w:val="false"/>
+          <w:bCs w:val="false"/>
+        </w:rPr>
+      </w:r>
+    </w:p>
+    <w:p>
+      <w:pPr>
+        <w:pStyle w:val="Normal"/>
+        <w:bidi w:val="0"/>
+        <w:jc w:val="left"/>
+        <w:rPr/>
+      </w:pPr>
+      <w:r>
+        <w:rPr>
+          <w:b w:val="false"/>
+          <w:bCs w:val="false"/>
+        </w:rPr>
+        <w:t xml:space="preserve">PC6 also supports USART6-TX, making that a possible isolated uart output. </w:t>
+      </w:r>
+      <w:r>
+        <w:rPr>
+          <w:b w:val="false"/>
+          <w:bCs w:val="false"/>
+        </w:rPr>
+        <w:t>Since the</w:t>
+      </w:r>
+      <w:r>
+        <w:rPr>
+          <w:b w:val="false"/>
+          <w:bCs w:val="false"/>
+        </w:rPr>
+        <w:t xml:space="preserve"> H11L1 invert</w:t>
+      </w:r>
+      <w:r>
+        <w:rPr>
+          <w:b w:val="false"/>
+          <w:bCs w:val="false"/>
+        </w:rPr>
+        <w:t>s</w:t>
+      </w:r>
+      <w:r>
+        <w:rPr>
+          <w:b w:val="false"/>
+          <w:bCs w:val="false"/>
+        </w:rPr>
+        <w:t xml:space="preserve"> the signal </w:t>
+      </w:r>
+      <w:r>
+        <w:rPr>
+          <w:b w:val="false"/>
+          <w:bCs w:val="false"/>
+        </w:rPr>
+        <w:t>the fet can be used to correct the inversion.</w:t>
+      </w:r>
+    </w:p>
+    <w:p>
+      <w:pPr>
+        <w:pStyle w:val="Normal"/>
+        <w:bidi w:val="0"/>
+        <w:jc w:val="left"/>
+        <w:rPr>
+          <w:b w:val="false"/>
+          <w:b w:val="false"/>
+          <w:bCs w:val="false"/>
+        </w:rPr>
+      </w:pPr>
+      <w:r>
+        <w:rPr/>
+      </w:r>
+    </w:p>
+    <w:p>
+      <w:pPr>
+        <w:pStyle w:val="Normal"/>
+        <w:bidi w:val="0"/>
+        <w:jc w:val="left"/>
+        <w:rPr/>
+      </w:pPr>
+      <w:r>
+        <w:rPr>
+          <w:b w:val="false"/>
+          <w:bCs w:val="false"/>
+        </w:rPr>
+        <w:t>There is no provision for a fly-back diode.</w:t>
+      </w:r>
+    </w:p>
+    <w:p>
+      <w:pPr>
+        <w:pStyle w:val="Normal"/>
+        <w:bidi w:val="0"/>
+        <w:jc w:val="left"/>
+        <w:rPr>
+          <w:b w:val="false"/>
+          <w:b w:val="false"/>
+          <w:bCs w:val="false"/>
+        </w:rPr>
+      </w:pPr>
+      <w:r>
+        <w:rPr/>
+      </w:r>
+    </w:p>
+    <w:p>
+      <w:pPr>
+        <w:pStyle w:val="Normal"/>
+        <w:bidi w:val="0"/>
+        <w:jc w:val="left"/>
+        <w:rPr/>
+      </w:pPr>
+      <w:r>
+        <w:rPr>
+          <w:b w:val="false"/>
+          <w:bCs w:val="false"/>
+        </w:rPr>
+        <w:t>T</w:t>
+      </w:r>
+      <w:r>
+        <w:rPr>
+          <w:b w:val="false"/>
+          <w:bCs w:val="false"/>
+        </w:rPr>
+        <w:t>his is output-only. No provision for incoming signals.</w:t>
+      </w:r>
+    </w:p>
+    <w:p>
+      <w:pPr>
+        <w:pStyle w:val="Normal"/>
+        <w:bidi w:val="0"/>
+        <w:jc w:val="left"/>
+        <w:rPr>
+          <w:b w:val="false"/>
+          <w:b w:val="false"/>
+          <w:bCs w:val="false"/>
+        </w:rPr>
+      </w:pPr>
+      <w:r>
+        <w:rPr>
+          <w:b w:val="false"/>
+          <w:bCs w:val="false"/>
+        </w:rPr>
+      </w:r>
+    </w:p>
+    <w:p>
+      <w:pPr>
+        <w:pStyle w:val="Normal"/>
+        <w:bidi w:val="0"/>
+        <w:jc w:val="left"/>
+        <w:rPr>
+          <w:b/>
+          <w:b/>
+          <w:bCs/>
+        </w:rPr>
+      </w:pPr>
+      <w:r>
+        <w:rPr>
+          <w:b/>
+          <w:bCs/>
+        </w:rPr>
+        <w:t xml:space="preserve">JIC SD card </w:t>
+      </w:r>
+    </w:p>
+    <w:p>
+      <w:pPr>
+        <w:pStyle w:val="Normal"/>
+        <w:bidi w:val="0"/>
+        <w:jc w:val="left"/>
+        <w:rPr>
+          <w:b w:val="false"/>
+          <w:b w:val="false"/>
+          <w:bCs w:val="false"/>
+        </w:rPr>
+      </w:pPr>
+      <w:r>
+        <w:rPr>
+          <w:b w:val="false"/>
+          <w:bCs w:val="false"/>
+        </w:rPr>
+      </w:r>
+    </w:p>
+    <w:p>
+      <w:pPr>
+        <w:pStyle w:val="Normal"/>
+        <w:bidi w:val="0"/>
+        <w:jc w:val="left"/>
+        <w:rPr>
+          <w:b w:val="false"/>
+          <w:b w:val="false"/>
+          <w:bCs w:val="false"/>
+        </w:rPr>
+      </w:pPr>
+      <w:bookmarkStart w:id="0" w:name="__DdeLink__214_831454540"/>
+      <w:r>
+        <w:rPr>
+          <w:b w:val="false"/>
+          <w:bCs w:val="false"/>
+        </w:rPr>
+        <w:t xml:space="preserve">Just-in case: </w:t>
+      </w:r>
+      <w:bookmarkEnd w:id="0"/>
+      <w:r>
+        <w:rPr>
+          <w:b w:val="false"/>
+          <w:bCs w:val="false"/>
+        </w:rPr>
+        <w:t>thru-hole solder pads are available for driving an external SD card. However, the two LEDs on the header of bmschgr share two pins.</w:t>
+      </w:r>
+    </w:p>
+    <w:p>
+      <w:pPr>
+        <w:pStyle w:val="Normal"/>
+        <w:bidi w:val="0"/>
+        <w:jc w:val="left"/>
+        <w:rPr>
+          <w:b w:val="false"/>
+          <w:b w:val="false"/>
+          <w:bCs w:val="false"/>
+        </w:rPr>
+      </w:pPr>
+      <w:r>
+        <w:rPr>
+          <w:b w:val="false"/>
+          <w:bCs w:val="false"/>
+        </w:rPr>
+      </w:r>
+    </w:p>
+    <w:p>
+      <w:pPr>
+        <w:pStyle w:val="Normal"/>
+        <w:bidi w:val="0"/>
+        <w:jc w:val="left"/>
+        <w:rPr>
+          <w:b w:val="false"/>
+          <w:b w:val="false"/>
+          <w:bCs w:val="false"/>
+        </w:rPr>
+      </w:pPr>
+      <w:r>
+        <w:rPr/>
+        <w:object>
+          <v:shape id="ole_rId5" style="width:612pt;height:58.6pt" o:ole="">
+            <v:imagedata r:id="rId6" o:title=""/>
+          </v:shape>
+          <o:OLEObject Type="Embed" ProgID="Excel.Sheet.12" ShapeID="ole_rId5" DrawAspect="Content" ObjectID="_943655352" r:id="rId5"/>
+        </w:object>
       </w:r>
     </w:p>
     <w:p>
@@ -4626,8 +5065,8 @@
       </w:r>
     </w:p>
     <w:sectPr>
-      <w:headerReference w:type="default" r:id="rId5"/>
-      <w:footerReference w:type="default" r:id="rId6"/>
+      <w:headerReference w:type="default" r:id="rId7"/>
+      <w:footerReference w:type="default" r:id="rId8"/>
       <w:type w:val="nextPage"/>
       <w:pgSz w:w="12240" w:h="15840"/>
       <w:pgMar w:left="1134" w:right="1134" w:header="1134" w:top="1693" w:footer="1134" w:bottom="1693" w:gutter="0"/>
@@ -4664,34 +5103,18 @@
       <w:rPr/>
     </w:pPr>
     <w:r>
-      <w:rPr/>
-      <w:fldChar w:fldCharType="begin" w:fldLock="true"/>
-    </w:r>
-    <w:r>
-      <w:instrText> DATE \@"MM\/dd\/yy" </w:instrText>
-    </w:r>
-    <w:r>
-      <w:fldChar w:fldCharType="separate"/>
-    </w:r>
-    <w:r>
-      <w:t>07/21/20</w:t>
-    </w:r>
-    <w:r>
-      <w:fldChar w:fldCharType="end"/>
+      <w:rPr>
+        <w:b/>
+        <w:bCs/>
+      </w:rPr>
+      <w:t>07/22/20</w:t>
     </w:r>
     <w:r>
       <w:rPr>
         <w:b/>
         <w:bCs/>
       </w:rPr>
-      <w:t xml:space="preserve">            </w:t>
-    </w:r>
-    <w:r>
-      <w:rPr>
-        <w:b/>
-        <w:bCs/>
-      </w:rPr>
-      <w:t xml:space="preserve">BmsbmsR and bmsbmschgrR Board Notes and explanations                       Page </w:t>
+      <w:t xml:space="preserve">           BmsbmsR and bmsbmschgrR Board Notes and explanations                       Page </w:t>
     </w:r>
     <w:r>
       <w:rPr>
@@ -4707,7 +5130,7 @@
       <w:fldChar w:fldCharType="separate"/>
     </w:r>
     <w:r>
-      <w:t>9</w:t>
+      <w:t>10</w:t>
     </w:r>
     <w:r>
       <w:fldChar w:fldCharType="end"/>

</xml_diff>

<commit_message>
save work. Added on-board dump resistor to bmsbmsR
</commit_message>
<xml_diff>
--- a/hw/eagle/board_notes.docx
+++ b/hw/eagle/board_notes.docx
@@ -3847,11 +3847,7 @@
         <w:pStyle w:val="Normal"/>
         <w:bidi w:val="0"/>
         <w:jc w:val="left"/>
-        <w:rPr>
-          <w:b w:val="false"/>
-          <w:b w:val="false"/>
-          <w:bCs w:val="false"/>
-        </w:rPr>
+        <w:rPr/>
       </w:pPr>
       <w:r>
         <w:rPr>
@@ -3873,6 +3869,36 @@
         </w:rPr>
       </w:pPr>
       <w:r>
+        <w:rPr/>
+      </w:r>
+    </w:p>
+    <w:p>
+      <w:pPr>
+        <w:pStyle w:val="Normal"/>
+        <w:bidi w:val="0"/>
+        <w:jc w:val="left"/>
+        <w:rPr/>
+      </w:pPr>
+      <w:r>
+        <w:rPr>
+          <w:b w:val="false"/>
+          <w:bCs w:val="false"/>
+        </w:rPr>
+        <w:t>In addition to the foregoing, a open/zero ohm resistor between the internal fet source and ground was added, plus thru-hole pads for resistors between the fet drain and battery. This allows the internal fet to switch a modest load for discharge using on-board parts. Since the fet ground travels across the pcbs and battery ribbon cable it is limited to low power, e.g. 5W which would produce a drain of about 89 ma. Since these are thru-hole pads the resistor(s) can be mounted on either side, or extended over the end of the board.</w:t>
+      </w:r>
+    </w:p>
+    <w:p>
+      <w:pPr>
+        <w:pStyle w:val="Normal"/>
+        <w:bidi w:val="0"/>
+        <w:jc w:val="left"/>
+        <w:rPr>
+          <w:b w:val="false"/>
+          <w:b w:val="false"/>
+          <w:bCs w:val="false"/>
+        </w:rPr>
+      </w:pPr>
+      <w:r>
         <w:rPr>
           <w:b w:val="false"/>
           <w:bCs w:val="false"/>
@@ -4640,42 +4666,7 @@
           <w:b w:val="false"/>
           <w:bCs w:val="false"/>
         </w:rPr>
-        <w:t xml:space="preserve">Just-in case: bmschgr, JP13, A 1x4 header with the same pin sequence as JP9 for the </w:t>
-      </w:r>
-      <w:r>
-        <w:rPr>
-          <w:b w:val="false"/>
-          <w:bCs w:val="false"/>
-        </w:rPr>
-        <w:t xml:space="preserve">gnd and +12 for the </w:t>
-      </w:r>
-      <w:r>
-        <w:rPr>
-          <w:b w:val="false"/>
-          <w:bCs w:val="false"/>
-        </w:rPr>
-        <w:t xml:space="preserve">12v fan. </w:t>
-      </w:r>
-      <w:r>
-        <w:rPr>
-          <w:b w:val="false"/>
-          <w:bCs w:val="false"/>
-        </w:rPr>
-        <w:t xml:space="preserve">A </w:t>
-      </w:r>
-      <w:r>
-        <w:rPr>
-          <w:b w:val="false"/>
-          <w:bCs w:val="false"/>
-        </w:rPr>
-        <w:t xml:space="preserve">H11L1 opto-isolator </w:t>
-      </w:r>
-      <w:r>
-        <w:rPr>
-          <w:b w:val="false"/>
-          <w:bCs w:val="false"/>
-        </w:rPr>
-        <w:t>provides the isolation and is driven by PC6 on the bms side. The H11L1 system side can be configured a number of ways by the components fitted.</w:t>
+        <w:t>Just-in case: bmschgr, JP13, A 1x4 header with the same pin sequence as JP9 for the gnd and +12 for the 12v fan. A H11L1 opto-isolator provides the isolation and is driven by PC6 on the bms side. The H11L1 system side can be configured a number of ways by the components fitted.</w:t>
       </w:r>
     </w:p>
     <w:p>
@@ -4735,112 +4726,76 @@
         </w:rPr>
       </w:pPr>
       <w:r>
-        <w:rPr/>
-      </w:r>
-    </w:p>
-    <w:p>
-      <w:pPr>
-        <w:pStyle w:val="Normal"/>
-        <w:bidi w:val="0"/>
-        <w:jc w:val="left"/>
-        <w:rPr/>
-      </w:pPr>
-      <w:r>
-        <w:rPr>
-          <w:b w:val="false"/>
-          <w:bCs w:val="false"/>
-        </w:rPr>
-        <w:t xml:space="preserve">PC6, TIM8CH1 </w:t>
-      </w:r>
-      <w:r>
-        <w:rPr>
-          <w:b w:val="false"/>
-          <w:bCs w:val="false"/>
-        </w:rPr>
-        <w:t>can be used for pwm if needed.</w:t>
-      </w:r>
-    </w:p>
-    <w:p>
-      <w:pPr>
-        <w:pStyle w:val="Normal"/>
-        <w:bidi w:val="0"/>
-        <w:jc w:val="left"/>
-        <w:rPr>
-          <w:b w:val="false"/>
-          <w:b w:val="false"/>
-          <w:bCs w:val="false"/>
-        </w:rPr>
-      </w:pPr>
-      <w:r>
-        <w:rPr>
-          <w:b w:val="false"/>
-          <w:bCs w:val="false"/>
-        </w:rPr>
-      </w:r>
-    </w:p>
-    <w:p>
-      <w:pPr>
-        <w:pStyle w:val="Normal"/>
-        <w:bidi w:val="0"/>
-        <w:jc w:val="left"/>
-        <w:rPr/>
-      </w:pPr>
-      <w:r>
-        <w:rPr>
-          <w:b w:val="false"/>
-          <w:bCs w:val="false"/>
-        </w:rPr>
-        <w:t xml:space="preserve">PC6 also supports USART6-TX, making that a possible isolated uart output. </w:t>
-      </w:r>
-      <w:r>
-        <w:rPr>
-          <w:b w:val="false"/>
-          <w:bCs w:val="false"/>
-        </w:rPr>
-        <w:t>Since the</w:t>
-      </w:r>
-      <w:r>
-        <w:rPr>
-          <w:b w:val="false"/>
-          <w:bCs w:val="false"/>
-        </w:rPr>
-        <w:t xml:space="preserve"> H11L1 invert</w:t>
-      </w:r>
-      <w:r>
-        <w:rPr>
-          <w:b w:val="false"/>
-          <w:bCs w:val="false"/>
-        </w:rPr>
-        <w:t>s</w:t>
-      </w:r>
-      <w:r>
-        <w:rPr>
-          <w:b w:val="false"/>
-          <w:bCs w:val="false"/>
-        </w:rPr>
-        <w:t xml:space="preserve"> the signal </w:t>
-      </w:r>
-      <w:r>
-        <w:rPr>
-          <w:b w:val="false"/>
-          <w:bCs w:val="false"/>
-        </w:rPr>
-        <w:t>the fet can be used to correct the inversion.</w:t>
-      </w:r>
-    </w:p>
-    <w:p>
-      <w:pPr>
-        <w:pStyle w:val="Normal"/>
-        <w:bidi w:val="0"/>
-        <w:jc w:val="left"/>
-        <w:rPr>
-          <w:b w:val="false"/>
-          <w:b w:val="false"/>
-          <w:bCs w:val="false"/>
-        </w:rPr>
-      </w:pPr>
-      <w:r>
-        <w:rPr/>
+        <w:rPr>
+          <w:b w:val="false"/>
+          <w:bCs w:val="false"/>
+        </w:rPr>
+      </w:r>
+    </w:p>
+    <w:p>
+      <w:pPr>
+        <w:pStyle w:val="Normal"/>
+        <w:bidi w:val="0"/>
+        <w:jc w:val="left"/>
+        <w:rPr/>
+      </w:pPr>
+      <w:r>
+        <w:rPr>
+          <w:b w:val="false"/>
+          <w:bCs w:val="false"/>
+        </w:rPr>
+        <w:t>PC6, TIM8CH1 can be used for pwm if needed.</w:t>
+      </w:r>
+    </w:p>
+    <w:p>
+      <w:pPr>
+        <w:pStyle w:val="Normal"/>
+        <w:bidi w:val="0"/>
+        <w:jc w:val="left"/>
+        <w:rPr>
+          <w:b w:val="false"/>
+          <w:b w:val="false"/>
+          <w:bCs w:val="false"/>
+        </w:rPr>
+      </w:pPr>
+      <w:r>
+        <w:rPr>
+          <w:b w:val="false"/>
+          <w:bCs w:val="false"/>
+        </w:rPr>
+      </w:r>
+    </w:p>
+    <w:p>
+      <w:pPr>
+        <w:pStyle w:val="Normal"/>
+        <w:bidi w:val="0"/>
+        <w:jc w:val="left"/>
+        <w:rPr/>
+      </w:pPr>
+      <w:r>
+        <w:rPr>
+          <w:b w:val="false"/>
+          <w:bCs w:val="false"/>
+        </w:rPr>
+        <w:t>PC6 also supports USART6-TX, making that a possible isolated uart output. Since the H11L1 inverts the signal the fet can be used to correct the inversion.</w:t>
+      </w:r>
+    </w:p>
+    <w:p>
+      <w:pPr>
+        <w:pStyle w:val="Normal"/>
+        <w:bidi w:val="0"/>
+        <w:jc w:val="left"/>
+        <w:rPr>
+          <w:b w:val="false"/>
+          <w:b w:val="false"/>
+          <w:bCs w:val="false"/>
+        </w:rPr>
+      </w:pPr>
+      <w:r>
+        <w:rPr>
+          <w:b w:val="false"/>
+          <w:bCs w:val="false"/>
+        </w:rPr>
       </w:r>
     </w:p>
     <w:p>
@@ -4870,29 +4825,25 @@
         </w:rPr>
       </w:pPr>
       <w:r>
-        <w:rPr/>
-      </w:r>
-    </w:p>
-    <w:p>
-      <w:pPr>
-        <w:pStyle w:val="Normal"/>
-        <w:bidi w:val="0"/>
-        <w:jc w:val="left"/>
-        <w:rPr/>
-      </w:pPr>
-      <w:r>
-        <w:rPr>
-          <w:b w:val="false"/>
-          <w:bCs w:val="false"/>
-        </w:rPr>
-        <w:t>T</w:t>
-      </w:r>
-      <w:r>
-        <w:rPr>
-          <w:b w:val="false"/>
-          <w:bCs w:val="false"/>
-        </w:rPr>
-        <w:t>his is output-only. No provision for incoming signals.</w:t>
+        <w:rPr>
+          <w:b w:val="false"/>
+          <w:bCs w:val="false"/>
+        </w:rPr>
+      </w:r>
+    </w:p>
+    <w:p>
+      <w:pPr>
+        <w:pStyle w:val="Normal"/>
+        <w:bidi w:val="0"/>
+        <w:jc w:val="left"/>
+        <w:rPr/>
+      </w:pPr>
+      <w:r>
+        <w:rPr>
+          <w:b w:val="false"/>
+          <w:bCs w:val="false"/>
+        </w:rPr>
+        <w:t>This is output-only. No provision for incoming signals.</w:t>
       </w:r>
     </w:p>
     <w:p>
@@ -5013,7 +4964,7 @@
           <v:shape id="ole_rId5" style="width:612pt;height:58.6pt" o:ole="">
             <v:imagedata r:id="rId6" o:title=""/>
           </v:shape>
-          <o:OLEObject Type="Embed" ProgID="Excel.Sheet.12" ShapeID="ole_rId5" DrawAspect="Content" ObjectID="_943655352" r:id="rId5"/>
+          <o:OLEObject Type="Embed" ProgID="Excel.Sheet.12" ShapeID="ole_rId5" DrawAspect="Content" ObjectID="_600770781" r:id="rId5"/>
         </w:object>
       </w:r>
     </w:p>
@@ -5107,14 +5058,7 @@
         <w:b/>
         <w:bCs/>
       </w:rPr>
-      <w:t>07/22/20</w:t>
-    </w:r>
-    <w:r>
-      <w:rPr>
-        <w:b/>
-        <w:bCs/>
-      </w:rPr>
-      <w:t xml:space="preserve">           BmsbmsR and bmsbmschgrR Board Notes and explanations                       Page </w:t>
+      <w:t xml:space="preserve">07/22/20           BmsbmsR and bmsbmschgrR Board Notes and explanations                       Page </w:t>
     </w:r>
     <w:r>
       <w:rPr>
@@ -5130,7 +5074,7 @@
       <w:fldChar w:fldCharType="separate"/>
     </w:r>
     <w:r>
-      <w:t>10</w:t>
+      <w:t>11</w:t>
     </w:r>
     <w:r>
       <w:fldChar w:fldCharType="end"/>
@@ -5164,7 +5108,7 @@
     <w:pPr>
       <w:widowControl/>
       <w:suppressAutoHyphens w:val="true"/>
-      <w:overflowPunct w:val="true"/>
+      <w:overflowPunct w:val="false"/>
       <w:bidi w:val="0"/>
       <w:jc w:val="left"/>
     </w:pPr>

</xml_diff>